<commit_message>
add more libs and done for chapter10
</commit_message>
<xml_diff>
--- a/doc/HelloAngular.docx
+++ b/doc/HelloAngular.docx
@@ -1,13 +1,13 @@
 
 <file path=word/document.xml><?xml version="1.0" encoding="utf-8"?>
-<w:document xmlns:wpc="http://schemas.microsoft.com/office/word/2010/wordprocessingCanvas" xmlns:mo="http://schemas.microsoft.com/office/mac/office/2008/main" xmlns:mc="http://schemas.openxmlformats.org/markup-compatibility/2006" xmlns:mv="urn:schemas-microsoft-com:mac:vml" xmlns:o="urn:schemas-microsoft-com:office:office" xmlns:r="http://schemas.openxmlformats.org/officeDocument/2006/relationships" xmlns:m="http://schemas.openxmlformats.org/officeDocument/2006/math" xmlns:v="urn:schemas-microsoft-com:vml" xmlns:wp14="http://schemas.microsoft.com/office/word/2010/wordprocessingDrawing" xmlns:wp="http://schemas.openxmlformats.org/drawingml/2006/wordprocessingDrawing" xmlns:w10="urn:schemas-microsoft-com:office:word" xmlns:w="http://schemas.openxmlformats.org/wordprocessingml/2006/main" xmlns:w14="http://schemas.microsoft.com/office/word/2010/wordml" xmlns:wpg="http://schemas.microsoft.com/office/word/2010/wordprocessingGroup" xmlns:wpi="http://schemas.microsoft.com/office/word/2010/wordprocessingInk" xmlns:wne="http://schemas.microsoft.com/office/word/2006/wordml" xmlns:wps="http://schemas.microsoft.com/office/word/2010/wordprocessingShape" mc:Ignorable="w14 wp14">
+<w:document xmlns:wpc="http://schemas.microsoft.com/office/word/2010/wordprocessingCanvas" xmlns:mc="http://schemas.openxmlformats.org/markup-compatibility/2006" xmlns:o="urn:schemas-microsoft-com:office:office" xmlns:r="http://schemas.openxmlformats.org/officeDocument/2006/relationships" xmlns:m="http://schemas.openxmlformats.org/officeDocument/2006/math" xmlns:v="urn:schemas-microsoft-com:vml" xmlns:wp14="http://schemas.microsoft.com/office/word/2010/wordprocessingDrawing" xmlns:wp="http://schemas.openxmlformats.org/drawingml/2006/wordprocessingDrawing" xmlns:w10="urn:schemas-microsoft-com:office:word" xmlns:w="http://schemas.openxmlformats.org/wordprocessingml/2006/main" xmlns:w14="http://schemas.microsoft.com/office/word/2010/wordml" xmlns:wpg="http://schemas.microsoft.com/office/word/2010/wordprocessingGroup" xmlns:wpi="http://schemas.microsoft.com/office/word/2010/wordprocessingInk" xmlns:wne="http://schemas.microsoft.com/office/word/2006/wordml" xmlns:wps="http://schemas.microsoft.com/office/word/2010/wordprocessingShape" mc:Ignorable="w14 wp14">
   <w:body>
     <w:p>
       <w:pPr>
-        <w:pStyle w:val="a4"/>
+        <w:pStyle w:val="a"/>
         <w:jc w:val="center"/>
         <w:rPr>
-          <w:rFonts w:ascii="Arial Unicode MS" w:hint="eastAsia"/>
+          <w:rFonts w:ascii="Arial Unicode MS"/>
           <w:sz w:val="44"/>
           <w:szCs w:val="44"/>
           <w:lang w:val="zh-CN"/>
@@ -33,7 +33,7 @@
     </w:p>
     <w:p>
       <w:pPr>
-        <w:pStyle w:val="a4"/>
+        <w:pStyle w:val="a"/>
         <w:rPr>
           <w:rFonts w:ascii="Arial Unicode MS"/>
           <w:lang w:val="zh-CN"/>
@@ -49,7 +49,7 @@
     </w:p>
     <w:p>
       <w:pPr>
-        <w:pStyle w:val="a4"/>
+        <w:pStyle w:val="a"/>
         <w:numPr>
           <w:ilvl w:val="0"/>
           <w:numId w:val="1"/>
@@ -94,7 +94,7 @@
     </w:p>
     <w:p>
       <w:pPr>
-        <w:pStyle w:val="a4"/>
+        <w:pStyle w:val="a"/>
         <w:numPr>
           <w:ilvl w:val="0"/>
           <w:numId w:val="1"/>
@@ -126,7 +126,7 @@
     </w:p>
     <w:p>
       <w:pPr>
-        <w:pStyle w:val="a4"/>
+        <w:pStyle w:val="a"/>
         <w:numPr>
           <w:ilvl w:val="0"/>
           <w:numId w:val="1"/>
@@ -144,7 +144,7 @@
     </w:p>
     <w:p>
       <w:pPr>
-        <w:pStyle w:val="a4"/>
+        <w:pStyle w:val="a"/>
         <w:rPr>
           <w:rFonts w:asciiTheme="majorEastAsia" w:eastAsiaTheme="majorEastAsia" w:hAnsiTheme="majorEastAsia"/>
         </w:rPr>
@@ -152,237 +152,237 @@
     </w:p>
     <w:p>
       <w:pPr>
-        <w:pStyle w:val="a4"/>
-      </w:pPr>
-    </w:p>
-    <w:p>
-      <w:pPr>
-        <w:pStyle w:val="a4"/>
-      </w:pPr>
-    </w:p>
-    <w:p>
-      <w:pPr>
-        <w:pStyle w:val="a4"/>
-      </w:pPr>
-    </w:p>
-    <w:p>
-      <w:pPr>
-        <w:pStyle w:val="a4"/>
-      </w:pPr>
-    </w:p>
-    <w:p>
-      <w:pPr>
-        <w:pStyle w:val="a4"/>
-      </w:pPr>
-    </w:p>
-    <w:p>
-      <w:pPr>
-        <w:pStyle w:val="a4"/>
-      </w:pPr>
-    </w:p>
-    <w:p>
-      <w:pPr>
-        <w:pStyle w:val="a4"/>
-      </w:pPr>
-    </w:p>
-    <w:p>
-      <w:pPr>
-        <w:pStyle w:val="a4"/>
-      </w:pPr>
-    </w:p>
-    <w:p>
-      <w:pPr>
-        <w:pStyle w:val="a4"/>
-      </w:pPr>
-    </w:p>
-    <w:p>
-      <w:pPr>
-        <w:pStyle w:val="a4"/>
-      </w:pPr>
-    </w:p>
-    <w:p>
-      <w:pPr>
-        <w:pStyle w:val="a4"/>
-      </w:pPr>
-    </w:p>
-    <w:p>
-      <w:pPr>
-        <w:pStyle w:val="a4"/>
-      </w:pPr>
-    </w:p>
-    <w:p>
-      <w:pPr>
-        <w:pStyle w:val="a4"/>
-      </w:pPr>
-    </w:p>
-    <w:p>
-      <w:pPr>
-        <w:pStyle w:val="a4"/>
-      </w:pPr>
-    </w:p>
-    <w:p>
-      <w:pPr>
-        <w:pStyle w:val="a4"/>
-      </w:pPr>
-    </w:p>
-    <w:p>
-      <w:pPr>
-        <w:pStyle w:val="a4"/>
-      </w:pPr>
-    </w:p>
-    <w:p>
-      <w:pPr>
-        <w:pStyle w:val="a4"/>
-      </w:pPr>
-    </w:p>
-    <w:p>
-      <w:pPr>
-        <w:pStyle w:val="a4"/>
-      </w:pPr>
-    </w:p>
-    <w:p>
-      <w:pPr>
-        <w:pStyle w:val="a4"/>
-      </w:pPr>
-    </w:p>
-    <w:p>
-      <w:pPr>
-        <w:pStyle w:val="a4"/>
-      </w:pPr>
-    </w:p>
-    <w:p>
-      <w:pPr>
-        <w:pStyle w:val="a4"/>
-      </w:pPr>
-    </w:p>
-    <w:p>
-      <w:pPr>
-        <w:pStyle w:val="a4"/>
-      </w:pPr>
-    </w:p>
-    <w:p>
-      <w:pPr>
-        <w:pStyle w:val="a4"/>
-      </w:pPr>
-    </w:p>
-    <w:p>
-      <w:pPr>
-        <w:pStyle w:val="a4"/>
-      </w:pPr>
-    </w:p>
-    <w:p>
-      <w:pPr>
-        <w:pStyle w:val="a4"/>
-      </w:pPr>
-    </w:p>
-    <w:p>
-      <w:pPr>
-        <w:pStyle w:val="a4"/>
-      </w:pPr>
-    </w:p>
-    <w:p>
-      <w:pPr>
-        <w:pStyle w:val="a4"/>
-      </w:pPr>
-    </w:p>
-    <w:p>
-      <w:pPr>
-        <w:pStyle w:val="a4"/>
-      </w:pPr>
-    </w:p>
-    <w:p>
-      <w:pPr>
-        <w:pStyle w:val="a4"/>
-      </w:pPr>
-    </w:p>
-    <w:p>
-      <w:pPr>
-        <w:pStyle w:val="a4"/>
-      </w:pPr>
-    </w:p>
-    <w:p>
-      <w:pPr>
-        <w:pStyle w:val="a4"/>
-      </w:pPr>
-    </w:p>
-    <w:p>
-      <w:pPr>
-        <w:pStyle w:val="a4"/>
-      </w:pPr>
-    </w:p>
-    <w:p>
-      <w:pPr>
-        <w:pStyle w:val="a4"/>
-      </w:pPr>
-    </w:p>
-    <w:p>
-      <w:pPr>
-        <w:pStyle w:val="a4"/>
-      </w:pPr>
-    </w:p>
-    <w:p>
-      <w:pPr>
-        <w:pStyle w:val="a4"/>
-      </w:pPr>
-    </w:p>
-    <w:p>
-      <w:pPr>
-        <w:pStyle w:val="a4"/>
-      </w:pPr>
-    </w:p>
-    <w:p>
-      <w:pPr>
-        <w:pStyle w:val="a4"/>
-      </w:pPr>
-    </w:p>
-    <w:p>
-      <w:pPr>
-        <w:pStyle w:val="a4"/>
-      </w:pPr>
-    </w:p>
-    <w:p>
-      <w:pPr>
-        <w:pStyle w:val="a4"/>
-      </w:pPr>
-    </w:p>
-    <w:p>
-      <w:pPr>
-        <w:pStyle w:val="a4"/>
-      </w:pPr>
-    </w:p>
-    <w:p>
-      <w:pPr>
-        <w:pStyle w:val="a4"/>
-      </w:pPr>
-    </w:p>
-    <w:p>
-      <w:pPr>
-        <w:pStyle w:val="a4"/>
-      </w:pPr>
-    </w:p>
-    <w:p>
-      <w:pPr>
-        <w:pStyle w:val="a4"/>
-      </w:pPr>
-    </w:p>
-    <w:p>
-      <w:pPr>
-        <w:pStyle w:val="a4"/>
-      </w:pPr>
-    </w:p>
-    <w:p>
-      <w:pPr>
-        <w:pStyle w:val="a4"/>
-      </w:pPr>
-    </w:p>
-    <w:p>
-      <w:pPr>
-        <w:pStyle w:val="a4"/>
-      </w:pPr>
-    </w:p>
-    <w:p>
-      <w:pPr>
-        <w:pStyle w:val="a4"/>
+        <w:pStyle w:val="a"/>
+      </w:pPr>
+    </w:p>
+    <w:p>
+      <w:pPr>
+        <w:pStyle w:val="a"/>
+      </w:pPr>
+    </w:p>
+    <w:p>
+      <w:pPr>
+        <w:pStyle w:val="a"/>
+      </w:pPr>
+    </w:p>
+    <w:p>
+      <w:pPr>
+        <w:pStyle w:val="a"/>
+      </w:pPr>
+    </w:p>
+    <w:p>
+      <w:pPr>
+        <w:pStyle w:val="a"/>
+      </w:pPr>
+    </w:p>
+    <w:p>
+      <w:pPr>
+        <w:pStyle w:val="a"/>
+      </w:pPr>
+    </w:p>
+    <w:p>
+      <w:pPr>
+        <w:pStyle w:val="a"/>
+      </w:pPr>
+    </w:p>
+    <w:p>
+      <w:pPr>
+        <w:pStyle w:val="a"/>
+      </w:pPr>
+    </w:p>
+    <w:p>
+      <w:pPr>
+        <w:pStyle w:val="a"/>
+      </w:pPr>
+    </w:p>
+    <w:p>
+      <w:pPr>
+        <w:pStyle w:val="a"/>
+      </w:pPr>
+    </w:p>
+    <w:p>
+      <w:pPr>
+        <w:pStyle w:val="a"/>
+      </w:pPr>
+    </w:p>
+    <w:p>
+      <w:pPr>
+        <w:pStyle w:val="a"/>
+      </w:pPr>
+    </w:p>
+    <w:p>
+      <w:pPr>
+        <w:pStyle w:val="a"/>
+      </w:pPr>
+    </w:p>
+    <w:p>
+      <w:pPr>
+        <w:pStyle w:val="a"/>
+      </w:pPr>
+    </w:p>
+    <w:p>
+      <w:pPr>
+        <w:pStyle w:val="a"/>
+      </w:pPr>
+    </w:p>
+    <w:p>
+      <w:pPr>
+        <w:pStyle w:val="a"/>
+      </w:pPr>
+    </w:p>
+    <w:p>
+      <w:pPr>
+        <w:pStyle w:val="a"/>
+      </w:pPr>
+    </w:p>
+    <w:p>
+      <w:pPr>
+        <w:pStyle w:val="a"/>
+      </w:pPr>
+    </w:p>
+    <w:p>
+      <w:pPr>
+        <w:pStyle w:val="a"/>
+      </w:pPr>
+    </w:p>
+    <w:p>
+      <w:pPr>
+        <w:pStyle w:val="a"/>
+      </w:pPr>
+    </w:p>
+    <w:p>
+      <w:pPr>
+        <w:pStyle w:val="a"/>
+      </w:pPr>
+    </w:p>
+    <w:p>
+      <w:pPr>
+        <w:pStyle w:val="a"/>
+      </w:pPr>
+    </w:p>
+    <w:p>
+      <w:pPr>
+        <w:pStyle w:val="a"/>
+      </w:pPr>
+    </w:p>
+    <w:p>
+      <w:pPr>
+        <w:pStyle w:val="a"/>
+      </w:pPr>
+    </w:p>
+    <w:p>
+      <w:pPr>
+        <w:pStyle w:val="a"/>
+      </w:pPr>
+    </w:p>
+    <w:p>
+      <w:pPr>
+        <w:pStyle w:val="a"/>
+      </w:pPr>
+    </w:p>
+    <w:p>
+      <w:pPr>
+        <w:pStyle w:val="a"/>
+      </w:pPr>
+    </w:p>
+    <w:p>
+      <w:pPr>
+        <w:pStyle w:val="a"/>
+      </w:pPr>
+    </w:p>
+    <w:p>
+      <w:pPr>
+        <w:pStyle w:val="a"/>
+      </w:pPr>
+    </w:p>
+    <w:p>
+      <w:pPr>
+        <w:pStyle w:val="a"/>
+      </w:pPr>
+    </w:p>
+    <w:p>
+      <w:pPr>
+        <w:pStyle w:val="a"/>
+      </w:pPr>
+    </w:p>
+    <w:p>
+      <w:pPr>
+        <w:pStyle w:val="a"/>
+      </w:pPr>
+    </w:p>
+    <w:p>
+      <w:pPr>
+        <w:pStyle w:val="a"/>
+      </w:pPr>
+    </w:p>
+    <w:p>
+      <w:pPr>
+        <w:pStyle w:val="a"/>
+      </w:pPr>
+    </w:p>
+    <w:p>
+      <w:pPr>
+        <w:pStyle w:val="a"/>
+      </w:pPr>
+    </w:p>
+    <w:p>
+      <w:pPr>
+        <w:pStyle w:val="a"/>
+      </w:pPr>
+    </w:p>
+    <w:p>
+      <w:pPr>
+        <w:pStyle w:val="a"/>
+      </w:pPr>
+    </w:p>
+    <w:p>
+      <w:pPr>
+        <w:pStyle w:val="a"/>
+      </w:pPr>
+    </w:p>
+    <w:p>
+      <w:pPr>
+        <w:pStyle w:val="a"/>
+      </w:pPr>
+    </w:p>
+    <w:p>
+      <w:pPr>
+        <w:pStyle w:val="a"/>
+      </w:pPr>
+    </w:p>
+    <w:p>
+      <w:pPr>
+        <w:pStyle w:val="a"/>
+      </w:pPr>
+    </w:p>
+    <w:p>
+      <w:pPr>
+        <w:pStyle w:val="a"/>
+      </w:pPr>
+    </w:p>
+    <w:p>
+      <w:pPr>
+        <w:pStyle w:val="a"/>
+      </w:pPr>
+    </w:p>
+    <w:p>
+      <w:pPr>
+        <w:pStyle w:val="a"/>
+      </w:pPr>
+    </w:p>
+    <w:p>
+      <w:pPr>
+        <w:pStyle w:val="a"/>
+      </w:pPr>
+    </w:p>
+    <w:p>
+      <w:pPr>
+        <w:pStyle w:val="a"/>
+      </w:pPr>
+    </w:p>
+    <w:p>
+      <w:pPr>
+        <w:pStyle w:val="a"/>
         <w:numPr>
           <w:ilvl w:val="0"/>
           <w:numId w:val="2"/>
@@ -401,46 +401,40 @@
     </w:p>
     <w:p>
       <w:pPr>
-        <w:pStyle w:val="a4"/>
+        <w:pStyle w:val="a"/>
         <w:ind w:left="720"/>
+      </w:pPr>
+      <w:r>
+        <w:t>Google</w:t>
+      </w:r>
+      <w:r>
         <w:rPr>
           <w:rFonts w:hint="eastAsia"/>
         </w:rPr>
-      </w:pPr>
-      <w:r>
-        <w:t>Google</w:t>
+        <w:t>开发的</w:t>
+      </w:r>
+      <w:r>
+        <w:t>JS</w:t>
       </w:r>
       <w:r>
         <w:rPr>
           <w:rFonts w:hint="eastAsia"/>
         </w:rPr>
-        <w:t>开发的</w:t>
-      </w:r>
-      <w:r>
-        <w:t>JS</w:t>
-      </w:r>
-      <w:r>
-        <w:rPr>
-          <w:rFonts w:hint="eastAsia"/>
-        </w:rPr>
         <w:t>框架，网上搜索会得到一大堆的名次，这里我不想罗列，随着大家对框架的熟悉程度的加深，我们再来慢慢涉及到这些内容。</w:t>
       </w:r>
     </w:p>
     <w:p>
       <w:pPr>
-        <w:pStyle w:val="a4"/>
+        <w:pStyle w:val="a"/>
         <w:ind w:left="720"/>
-        <w:rPr>
-          <w:rFonts w:hint="eastAsia"/>
-        </w:rPr>
-      </w:pPr>
-    </w:p>
-    <w:p>
-      <w:pPr>
-        <w:pStyle w:val="a4"/>
+      </w:pPr>
+    </w:p>
+    <w:p>
+      <w:pPr>
+        <w:pStyle w:val="a"/>
         <w:ind w:left="720"/>
         <w:rPr>
-          <w:rFonts w:ascii="Arial Unicode MS" w:hint="eastAsia"/>
+          <w:rFonts w:ascii="Arial Unicode MS"/>
         </w:rPr>
       </w:pPr>
       <w:r>
@@ -534,7 +528,7 @@
     </w:p>
     <w:p>
       <w:pPr>
-        <w:pStyle w:val="a4"/>
+        <w:pStyle w:val="a"/>
         <w:ind w:left="720"/>
         <w:rPr>
           <w:rFonts w:ascii="Arial Unicode MS"/>
@@ -555,7 +549,7 @@
     </w:p>
     <w:p>
       <w:pPr>
-        <w:pStyle w:val="a4"/>
+        <w:pStyle w:val="a"/>
         <w:ind w:left="720"/>
         <w:rPr>
           <w:rFonts w:ascii="Arial Unicode MS"/>
@@ -582,14 +576,287 @@
     </w:p>
     <w:p>
       <w:pPr>
-        <w:pStyle w:val="a4"/>
+        <w:pStyle w:val="a"/>
         <w:ind w:left="720"/>
         <w:rPr>
           <w:rFonts w:ascii="Arial Unicode MS" w:hint="eastAsia"/>
         </w:rPr>
       </w:pPr>
+      <w:r>
+        <w:rPr>
+          <w:rFonts w:ascii="Arial Unicode MS" w:hint="eastAsia"/>
+        </w:rPr>
+        <w:t>如果使用</w:t>
+      </w:r>
+      <w:proofErr w:type="spellStart"/>
+      <w:r>
+        <w:rPr>
+          <w:rFonts w:ascii="Arial Unicode MS" w:hint="eastAsia"/>
+        </w:rPr>
+        <w:t>jQuery</w:t>
+      </w:r>
+      <w:proofErr w:type="spellEnd"/>
+      <w:r>
+        <w:rPr>
+          <w:rFonts w:ascii="Arial Unicode MS" w:hint="eastAsia"/>
+        </w:rPr>
+        <w:t xml:space="preserve">我们需要给键盘绑定监控事件，当键盘被松开时读取输入框的内容同时显示在对应的DIV中。是不是想想都觉得很烦 </w:t>
+      </w:r>
+      <w:r>
+        <w:rPr>
+          <w:rFonts w:ascii="Arial Unicode MS"/>
+        </w:rPr>
+        <w:sym w:font="Wingdings" w:char="F04A"/>
+      </w:r>
+    </w:p>
+    <w:p>
+      <w:pPr>
+        <w:pStyle w:val="a"/>
+        <w:ind w:left="720"/>
+        <w:rPr>
+          <w:rFonts w:ascii="Arial Unicode MS" w:hint="eastAsia"/>
+        </w:rPr>
+      </w:pPr>
+      <w:r>
+        <w:rPr>
+          <w:rFonts w:ascii="Arial Unicode MS" w:hint="eastAsia"/>
+        </w:rPr>
+        <w:t xml:space="preserve">但是在angular </w:t>
+      </w:r>
+      <w:proofErr w:type="spellStart"/>
+      <w:r>
+        <w:rPr>
+          <w:rFonts w:ascii="Arial Unicode MS" w:hint="eastAsia"/>
+        </w:rPr>
+        <w:t>Js</w:t>
+      </w:r>
+      <w:proofErr w:type="spellEnd"/>
+      <w:r>
+        <w:rPr>
+          <w:rFonts w:ascii="Arial Unicode MS" w:hint="eastAsia"/>
+        </w:rPr>
+        <w:t>的世界里，这个行为被优雅的解决了。</w:t>
+      </w:r>
+    </w:p>
+    <w:p>
+      <w:pPr>
+        <w:pStyle w:val="a"/>
+        <w:ind w:left="720"/>
+        <w:rPr>
+          <w:rFonts w:ascii="Arial Unicode MS" w:hint="eastAsia"/>
+        </w:rPr>
+      </w:pPr>
+      <w:r>
+        <w:rPr>
+          <w:rFonts w:ascii="Arial Unicode MS" w:hint="eastAsia"/>
+        </w:rPr>
+        <w:t xml:space="preserve">我们只需要利用到angular </w:t>
+      </w:r>
+      <w:proofErr w:type="spellStart"/>
+      <w:r>
+        <w:rPr>
+          <w:rFonts w:ascii="Arial Unicode MS" w:hint="eastAsia"/>
+        </w:rPr>
+        <w:t>Js</w:t>
+      </w:r>
+      <w:proofErr w:type="spellEnd"/>
+      <w:r>
+        <w:rPr>
+          <w:rFonts w:ascii="Arial Unicode MS" w:hint="eastAsia"/>
+        </w:rPr>
+        <w:t>提供的一个</w:t>
+      </w:r>
+      <w:proofErr w:type="gramStart"/>
+      <w:r>
+        <w:rPr>
+          <w:rFonts w:ascii="Arial Unicode MS" w:hint="eastAsia"/>
+        </w:rPr>
+        <w:t>非常</w:t>
+      </w:r>
+      <w:proofErr w:type="gramEnd"/>
+      <w:r>
+        <w:rPr>
+          <w:rFonts w:ascii="Arial Unicode MS" w:hint="eastAsia"/>
+        </w:rPr>
+        <w:t>赞的特性“双向数据绑定”既可以完成这一需求。</w:t>
+      </w:r>
+    </w:p>
+    <w:p>
+      <w:pPr>
+        <w:pStyle w:val="a"/>
+        <w:ind w:left="720"/>
+        <w:rPr>
+          <w:rFonts w:ascii="Arial Unicode MS" w:hint="eastAsia"/>
+        </w:rPr>
+      </w:pPr>
+      <w:r>
+        <w:rPr>
+          <w:rFonts w:ascii="Arial Unicode MS" w:hint="eastAsia"/>
+        </w:rPr>
+        <w:t>代码片段：</w:t>
+      </w:r>
+    </w:p>
+    <w:p>
+      <w:pPr>
+        <w:pStyle w:val="a"/>
+        <w:ind w:left="720"/>
+        <w:rPr>
+          <w:rFonts w:ascii="Arial Unicode MS" w:hint="eastAsia"/>
+        </w:rPr>
+      </w:pPr>
+      <w:r>
+        <w:rPr>
+          <w:rFonts w:ascii="Arial Unicode MS"/>
+        </w:rPr>
+        <w:t xml:space="preserve">&lt;input type="text" </w:t>
+      </w:r>
+      <w:proofErr w:type="spellStart"/>
+      <w:r>
+        <w:rPr>
+          <w:rFonts w:ascii="Arial Unicode MS"/>
+          <w:color w:val="FF0000"/>
+        </w:rPr>
+        <w:t>ng</w:t>
+      </w:r>
+      <w:proofErr w:type="spellEnd"/>
+      <w:r>
+        <w:rPr>
+          <w:rFonts w:ascii="Arial Unicode MS"/>
+          <w:color w:val="FF0000"/>
+        </w:rPr>
+        <w:t>-model="world"</w:t>
+      </w:r>
+      <w:r>
+        <w:rPr>
+          <w:rFonts w:ascii="Arial Unicode MS"/>
+        </w:rPr>
+        <w:t xml:space="preserve"> placeholder="input some words"/&gt;</w:t>
+      </w:r>
+    </w:p>
+    <w:p>
+      <w:pPr>
+        <w:pStyle w:val="a"/>
+        <w:ind w:left="720"/>
+        <w:rPr>
+          <w:rFonts w:ascii="Arial Unicode MS" w:hint="eastAsia"/>
+        </w:rPr>
+      </w:pPr>
+      <w:r>
+        <w:rPr>
+          <w:rFonts w:ascii="Arial Unicode MS"/>
+        </w:rPr>
+        <w:t>Hello {{</w:t>
+      </w:r>
+      <w:r>
+        <w:rPr>
+          <w:rFonts w:ascii="Arial Unicode MS"/>
+          <w:color w:val="FF0000"/>
+        </w:rPr>
+        <w:t>world</w:t>
+      </w:r>
+      <w:r>
+        <w:rPr>
+          <w:rFonts w:ascii="Arial Unicode MS"/>
+        </w:rPr>
+        <w:t>}}</w:t>
+      </w:r>
+    </w:p>
+    <w:p>
+      <w:pPr>
+        <w:pStyle w:val="a"/>
+        <w:ind w:left="720"/>
+        <w:rPr>
+          <w:rFonts w:ascii="Arial Unicode MS" w:hint="eastAsia"/>
+        </w:rPr>
+      </w:pPr>
+      <w:r>
+        <w:rPr>
+          <w:rFonts w:ascii="Arial Unicode MS" w:hint="eastAsia"/>
+        </w:rPr>
+        <w:t>通过给input输入框绑定</w:t>
+      </w:r>
+      <w:proofErr w:type="spellStart"/>
+      <w:r>
+        <w:rPr>
+          <w:rFonts w:ascii="Arial Unicode MS" w:hint="eastAsia"/>
+        </w:rPr>
+        <w:t>ng</w:t>
+      </w:r>
+      <w:proofErr w:type="spellEnd"/>
+      <w:r>
+        <w:rPr>
+          <w:rFonts w:ascii="Arial Unicode MS" w:hint="eastAsia"/>
+        </w:rPr>
+        <w:t xml:space="preserve">-model(angular </w:t>
+      </w:r>
+      <w:proofErr w:type="spellStart"/>
+      <w:r>
+        <w:rPr>
+          <w:rFonts w:ascii="Arial Unicode MS" w:hint="eastAsia"/>
+        </w:rPr>
+        <w:t>js</w:t>
+      </w:r>
+      <w:proofErr w:type="spellEnd"/>
+      <w:r>
+        <w:rPr>
+          <w:rFonts w:ascii="Arial Unicode MS" w:hint="eastAsia"/>
+        </w:rPr>
+        <w:t>提供的一个内置指令)，同时在页面上定义{{model}}，在两个花括号中间申明这个模型的值，这样就完成了数据的双向绑定。你在input内输入的任何内容都会在页面上即时的显示出来。</w:t>
+      </w:r>
+    </w:p>
+    <w:p>
+      <w:pPr>
+        <w:pStyle w:val="a"/>
+        <w:ind w:left="720"/>
+        <w:rPr>
+          <w:rFonts w:ascii="Arial Unicode MS" w:hint="eastAsia"/>
+        </w:rPr>
+      </w:pPr>
+      <w:r>
+        <w:rPr>
+          <w:rFonts w:ascii="Arial Unicode MS" w:hint="eastAsia"/>
+        </w:rPr>
+        <w:t>这样的双向数据绑定意味着，你不在需要知道如何从模型上取值，更新值的内容后再重新的刷新HTML页面。而是，你仅仅只需要绑定他们，剩下的时交给</w:t>
+      </w:r>
+      <w:proofErr w:type="spellStart"/>
+      <w:r>
+        <w:rPr>
+          <w:rFonts w:ascii="Arial Unicode MS" w:hint="eastAsia"/>
+        </w:rPr>
+        <w:t>angularjs</w:t>
+      </w:r>
+      <w:proofErr w:type="spellEnd"/>
+      <w:r>
+        <w:rPr>
+          <w:rFonts w:ascii="Arial Unicode MS" w:hint="eastAsia"/>
+        </w:rPr>
+        <w:t>就可以了。</w:t>
+      </w:r>
       <w:bookmarkStart w:id="0" w:name="_GoBack"/>
       <w:bookmarkEnd w:id="0"/>
+    </w:p>
+    <w:p>
+      <w:pPr>
+        <w:pStyle w:val="a"/>
+        <w:ind w:left="720"/>
+        <w:rPr>
+          <w:rFonts w:ascii="Arial Unicode MS"/>
+        </w:rPr>
+      </w:pPr>
+      <w:r>
+        <w:rPr>
+          <w:rFonts w:ascii="Arial Unicode MS" w:hint="eastAsia"/>
+        </w:rPr>
+        <w:t>详细代码参加HelloWorld.</w:t>
+      </w:r>
+      <w:proofErr w:type="gramStart"/>
+      <w:r>
+        <w:rPr>
+          <w:rFonts w:ascii="Arial Unicode MS" w:hint="eastAsia"/>
+        </w:rPr>
+        <w:t>html</w:t>
+      </w:r>
+      <w:proofErr w:type="gramEnd"/>
     </w:p>
     <w:sectPr>
       <w:headerReference w:type="default" r:id="rId9"/>
@@ -603,7 +870,7 @@
 </file>
 
 <file path=word/endnotes.xml><?xml version="1.0" encoding="utf-8"?>
-<w:endnotes xmlns:wpc="http://schemas.microsoft.com/office/word/2010/wordprocessingCanvas" xmlns:mo="http://schemas.microsoft.com/office/mac/office/2008/main" xmlns:mc="http://schemas.openxmlformats.org/markup-compatibility/2006" xmlns:mv="urn:schemas-microsoft-com:mac:vml" xmlns:o="urn:schemas-microsoft-com:office:office" xmlns:r="http://schemas.openxmlformats.org/officeDocument/2006/relationships" xmlns:m="http://schemas.openxmlformats.org/officeDocument/2006/math" xmlns:v="urn:schemas-microsoft-com:vml" xmlns:wp14="http://schemas.microsoft.com/office/word/2010/wordprocessingDrawing" xmlns:wp="http://schemas.openxmlformats.org/drawingml/2006/wordprocessingDrawing" xmlns:w10="urn:schemas-microsoft-com:office:word" xmlns:w="http://schemas.openxmlformats.org/wordprocessingml/2006/main" xmlns:w14="http://schemas.microsoft.com/office/word/2010/wordml" xmlns:wpg="http://schemas.microsoft.com/office/word/2010/wordprocessingGroup" xmlns:wpi="http://schemas.microsoft.com/office/word/2010/wordprocessingInk" xmlns:wne="http://schemas.microsoft.com/office/word/2006/wordml" xmlns:wps="http://schemas.microsoft.com/office/word/2010/wordprocessingShape" mc:Ignorable="w14 wp14">
+<w:endnotes xmlns:wpc="http://schemas.microsoft.com/office/word/2010/wordprocessingCanvas" xmlns:mc="http://schemas.openxmlformats.org/markup-compatibility/2006" xmlns:o="urn:schemas-microsoft-com:office:office" xmlns:r="http://schemas.openxmlformats.org/officeDocument/2006/relationships" xmlns:m="http://schemas.openxmlformats.org/officeDocument/2006/math" xmlns:v="urn:schemas-microsoft-com:vml" xmlns:wp14="http://schemas.microsoft.com/office/word/2010/wordprocessingDrawing" xmlns:wp="http://schemas.openxmlformats.org/drawingml/2006/wordprocessingDrawing" xmlns:w10="urn:schemas-microsoft-com:office:word" xmlns:w="http://schemas.openxmlformats.org/wordprocessingml/2006/main" xmlns:w14="http://schemas.microsoft.com/office/word/2010/wordml" xmlns:wpg="http://schemas.microsoft.com/office/word/2010/wordprocessingGroup" xmlns:wpi="http://schemas.microsoft.com/office/word/2010/wordprocessingInk" xmlns:wne="http://schemas.microsoft.com/office/word/2006/wordml" xmlns:wps="http://schemas.microsoft.com/office/word/2010/wordprocessingShape" mc:Ignorable="w14 wp14">
   <w:endnote w:type="separator" w:id="-1">
     <w:p>
       <w:r>
@@ -622,13 +889,13 @@
 </file>
 
 <file path=word/footer1.xml><?xml version="1.0" encoding="utf-8"?>
-<w:ftr xmlns:wpc="http://schemas.microsoft.com/office/word/2010/wordprocessingCanvas" xmlns:mo="http://schemas.microsoft.com/office/mac/office/2008/main" xmlns:mc="http://schemas.openxmlformats.org/markup-compatibility/2006" xmlns:mv="urn:schemas-microsoft-com:mac:vml" xmlns:o="urn:schemas-microsoft-com:office:office" xmlns:r="http://schemas.openxmlformats.org/officeDocument/2006/relationships" xmlns:m="http://schemas.openxmlformats.org/officeDocument/2006/math" xmlns:v="urn:schemas-microsoft-com:vml" xmlns:wp14="http://schemas.microsoft.com/office/word/2010/wordprocessingDrawing" xmlns:wp="http://schemas.openxmlformats.org/drawingml/2006/wordprocessingDrawing" xmlns:w10="urn:schemas-microsoft-com:office:word" xmlns:w="http://schemas.openxmlformats.org/wordprocessingml/2006/main" xmlns:w14="http://schemas.microsoft.com/office/word/2010/wordml" xmlns:wpg="http://schemas.microsoft.com/office/word/2010/wordprocessingGroup" xmlns:wpi="http://schemas.microsoft.com/office/word/2010/wordprocessingInk" xmlns:wne="http://schemas.microsoft.com/office/word/2006/wordml" xmlns:wps="http://schemas.microsoft.com/office/word/2010/wordprocessingShape" mc:Ignorable="w14 wp14">
+<w:ftr xmlns:wpc="http://schemas.microsoft.com/office/word/2010/wordprocessingCanvas" xmlns:mc="http://schemas.openxmlformats.org/markup-compatibility/2006" xmlns:o="urn:schemas-microsoft-com:office:office" xmlns:r="http://schemas.openxmlformats.org/officeDocument/2006/relationships" xmlns:m="http://schemas.openxmlformats.org/officeDocument/2006/math" xmlns:v="urn:schemas-microsoft-com:vml" xmlns:wp14="http://schemas.microsoft.com/office/word/2010/wordprocessingDrawing" xmlns:wp="http://schemas.openxmlformats.org/drawingml/2006/wordprocessingDrawing" xmlns:w10="urn:schemas-microsoft-com:office:word" xmlns:w="http://schemas.openxmlformats.org/wordprocessingml/2006/main" xmlns:w14="http://schemas.microsoft.com/office/word/2010/wordml" xmlns:wpg="http://schemas.microsoft.com/office/word/2010/wordprocessingGroup" xmlns:wpi="http://schemas.microsoft.com/office/word/2010/wordprocessingInk" xmlns:wne="http://schemas.microsoft.com/office/word/2006/wordml" xmlns:wps="http://schemas.microsoft.com/office/word/2010/wordprocessingShape" mc:Ignorable="w14 wp14">
   <w:p/>
 </w:ftr>
 </file>
 
 <file path=word/footnotes.xml><?xml version="1.0" encoding="utf-8"?>
-<w:footnotes xmlns:wpc="http://schemas.microsoft.com/office/word/2010/wordprocessingCanvas" xmlns:mo="http://schemas.microsoft.com/office/mac/office/2008/main" xmlns:mc="http://schemas.openxmlformats.org/markup-compatibility/2006" xmlns:mv="urn:schemas-microsoft-com:mac:vml" xmlns:o="urn:schemas-microsoft-com:office:office" xmlns:r="http://schemas.openxmlformats.org/officeDocument/2006/relationships" xmlns:m="http://schemas.openxmlformats.org/officeDocument/2006/math" xmlns:v="urn:schemas-microsoft-com:vml" xmlns:wp14="http://schemas.microsoft.com/office/word/2010/wordprocessingDrawing" xmlns:wp="http://schemas.openxmlformats.org/drawingml/2006/wordprocessingDrawing" xmlns:w10="urn:schemas-microsoft-com:office:word" xmlns:w="http://schemas.openxmlformats.org/wordprocessingml/2006/main" xmlns:w14="http://schemas.microsoft.com/office/word/2010/wordml" xmlns:wpg="http://schemas.microsoft.com/office/word/2010/wordprocessingGroup" xmlns:wpi="http://schemas.microsoft.com/office/word/2010/wordprocessingInk" xmlns:wne="http://schemas.microsoft.com/office/word/2006/wordml" xmlns:wps="http://schemas.microsoft.com/office/word/2010/wordprocessingShape" mc:Ignorable="w14 wp14">
+<w:footnotes xmlns:wpc="http://schemas.microsoft.com/office/word/2010/wordprocessingCanvas" xmlns:mc="http://schemas.openxmlformats.org/markup-compatibility/2006" xmlns:o="urn:schemas-microsoft-com:office:office" xmlns:r="http://schemas.openxmlformats.org/officeDocument/2006/relationships" xmlns:m="http://schemas.openxmlformats.org/officeDocument/2006/math" xmlns:v="urn:schemas-microsoft-com:vml" xmlns:wp14="http://schemas.microsoft.com/office/word/2010/wordprocessingDrawing" xmlns:wp="http://schemas.openxmlformats.org/drawingml/2006/wordprocessingDrawing" xmlns:w10="urn:schemas-microsoft-com:office:word" xmlns:w="http://schemas.openxmlformats.org/wordprocessingml/2006/main" xmlns:w14="http://schemas.microsoft.com/office/word/2010/wordml" xmlns:wpg="http://schemas.microsoft.com/office/word/2010/wordprocessingGroup" xmlns:wpi="http://schemas.microsoft.com/office/word/2010/wordprocessingInk" xmlns:wne="http://schemas.microsoft.com/office/word/2006/wordml" xmlns:wps="http://schemas.microsoft.com/office/word/2010/wordprocessingShape" mc:Ignorable="w14 wp14">
   <w:footnote w:type="separator" w:id="-1">
     <w:p>
       <w:r>
@@ -647,13 +914,13 @@
 </file>
 
 <file path=word/header1.xml><?xml version="1.0" encoding="utf-8"?>
-<w:hdr xmlns:wpc="http://schemas.microsoft.com/office/word/2010/wordprocessingCanvas" xmlns:mo="http://schemas.microsoft.com/office/mac/office/2008/main" xmlns:mc="http://schemas.openxmlformats.org/markup-compatibility/2006" xmlns:mv="urn:schemas-microsoft-com:mac:vml" xmlns:o="urn:schemas-microsoft-com:office:office" xmlns:r="http://schemas.openxmlformats.org/officeDocument/2006/relationships" xmlns:m="http://schemas.openxmlformats.org/officeDocument/2006/math" xmlns:v="urn:schemas-microsoft-com:vml" xmlns:wp14="http://schemas.microsoft.com/office/word/2010/wordprocessingDrawing" xmlns:wp="http://schemas.openxmlformats.org/drawingml/2006/wordprocessingDrawing" xmlns:w10="urn:schemas-microsoft-com:office:word" xmlns:w="http://schemas.openxmlformats.org/wordprocessingml/2006/main" xmlns:w14="http://schemas.microsoft.com/office/word/2010/wordml" xmlns:wpg="http://schemas.microsoft.com/office/word/2010/wordprocessingGroup" xmlns:wpi="http://schemas.microsoft.com/office/word/2010/wordprocessingInk" xmlns:wne="http://schemas.microsoft.com/office/word/2006/wordml" xmlns:wps="http://schemas.microsoft.com/office/word/2010/wordprocessingShape" mc:Ignorable="w14 wp14">
+<w:hdr xmlns:wpc="http://schemas.microsoft.com/office/word/2010/wordprocessingCanvas" xmlns:mc="http://schemas.openxmlformats.org/markup-compatibility/2006" xmlns:o="urn:schemas-microsoft-com:office:office" xmlns:r="http://schemas.openxmlformats.org/officeDocument/2006/relationships" xmlns:m="http://schemas.openxmlformats.org/officeDocument/2006/math" xmlns:v="urn:schemas-microsoft-com:vml" xmlns:wp14="http://schemas.microsoft.com/office/word/2010/wordprocessingDrawing" xmlns:wp="http://schemas.openxmlformats.org/drawingml/2006/wordprocessingDrawing" xmlns:w10="urn:schemas-microsoft-com:office:word" xmlns:w="http://schemas.openxmlformats.org/wordprocessingml/2006/main" xmlns:w14="http://schemas.microsoft.com/office/word/2010/wordml" xmlns:wpg="http://schemas.microsoft.com/office/word/2010/wordprocessingGroup" xmlns:wpi="http://schemas.microsoft.com/office/word/2010/wordprocessingInk" xmlns:wne="http://schemas.microsoft.com/office/word/2006/wordml" xmlns:wps="http://schemas.microsoft.com/office/word/2010/wordprocessingShape" mc:Ignorable="w14 wp14">
   <w:p/>
 </w:hdr>
 </file>
 
 <file path=word/numbering.xml><?xml version="1.0" encoding="utf-8"?>
-<w:numbering xmlns:wpc="http://schemas.microsoft.com/office/word/2010/wordprocessingCanvas" xmlns:mo="http://schemas.microsoft.com/office/mac/office/2008/main" xmlns:mc="http://schemas.openxmlformats.org/markup-compatibility/2006" xmlns:mv="urn:schemas-microsoft-com:mac:vml" xmlns:o="urn:schemas-microsoft-com:office:office" xmlns:r="http://schemas.openxmlformats.org/officeDocument/2006/relationships" xmlns:m="http://schemas.openxmlformats.org/officeDocument/2006/math" xmlns:v="urn:schemas-microsoft-com:vml" xmlns:wp14="http://schemas.microsoft.com/office/word/2010/wordprocessingDrawing" xmlns:wp="http://schemas.openxmlformats.org/drawingml/2006/wordprocessingDrawing" xmlns:w10="urn:schemas-microsoft-com:office:word" xmlns:w="http://schemas.openxmlformats.org/wordprocessingml/2006/main" xmlns:w14="http://schemas.microsoft.com/office/word/2010/wordml" xmlns:wpg="http://schemas.microsoft.com/office/word/2010/wordprocessingGroup" xmlns:wpi="http://schemas.microsoft.com/office/word/2010/wordprocessingInk" xmlns:wne="http://schemas.microsoft.com/office/word/2006/wordml" xmlns:wps="http://schemas.microsoft.com/office/word/2010/wordprocessingShape" mc:Ignorable="w14 wp14">
+<w:numbering xmlns:wpc="http://schemas.microsoft.com/office/word/2010/wordprocessingCanvas" xmlns:mc="http://schemas.openxmlformats.org/markup-compatibility/2006" xmlns:o="urn:schemas-microsoft-com:office:office" xmlns:r="http://schemas.openxmlformats.org/officeDocument/2006/relationships" xmlns:m="http://schemas.openxmlformats.org/officeDocument/2006/math" xmlns:v="urn:schemas-microsoft-com:vml" xmlns:wp14="http://schemas.microsoft.com/office/word/2010/wordprocessingDrawing" xmlns:wp="http://schemas.openxmlformats.org/drawingml/2006/wordprocessingDrawing" xmlns:w10="urn:schemas-microsoft-com:office:word" xmlns:w="http://schemas.openxmlformats.org/wordprocessingml/2006/main" xmlns:w14="http://schemas.microsoft.com/office/word/2010/wordml" xmlns:wpg="http://schemas.microsoft.com/office/word/2010/wordprocessingGroup" xmlns:wpi="http://schemas.microsoft.com/office/word/2010/wordprocessingInk" xmlns:wne="http://schemas.microsoft.com/office/word/2006/wordml" xmlns:wps="http://schemas.microsoft.com/office/word/2010/wordprocessingShape" mc:Ignorable="w14 wp14">
   <w:abstractNum w:abstractNumId="0">
     <w:nsid w:val="0D761DCC"/>
     <w:multiLevelType w:val="hybridMultilevel"/>
@@ -864,7 +1131,7 @@
       </w:pPr>
     </w:pPrDefault>
   </w:docDefaults>
-  <w:latentStyles w:defLockedState="0" w:defUIPriority="99" w:defSemiHidden="1" w:defUnhideWhenUsed="1" w:defQFormat="0" w:count="276">
+  <w:latentStyles w:defLockedState="0" w:defUIPriority="99" w:defSemiHidden="1" w:defUnhideWhenUsed="1" w:defQFormat="0" w:count="267">
     <w:lsdException w:name="Normal" w:semiHidden="0" w:uiPriority="0" w:unhideWhenUsed="0" w:qFormat="1"/>
     <w:lsdException w:name="heading 1" w:semiHidden="0" w:uiPriority="9" w:unhideWhenUsed="0" w:qFormat="1"/>
     <w:lsdException w:name="heading 2" w:uiPriority="9" w:qFormat="1"/>
@@ -1003,7 +1270,7 @@
     <w:lsdException w:name="Bibliography" w:uiPriority="37"/>
     <w:lsdException w:name="TOC Heading" w:uiPriority="39" w:qFormat="1"/>
   </w:latentStyles>
-  <w:style w:type="paragraph" w:default="1" w:styleId="a">
+  <w:style w:type="paragraph" w:default="1" w:styleId="Normal">
     <w:name w:val="Normal"/>
     <w:rPr>
       <w:sz w:val="24"/>
@@ -1011,13 +1278,13 @@
       <w:lang w:eastAsia="en-US"/>
     </w:rPr>
   </w:style>
-  <w:style w:type="character" w:default="1" w:styleId="a0">
+  <w:style w:type="character" w:default="1" w:styleId="DefaultParagraphFont">
     <w:name w:val="Default Paragraph Font"/>
     <w:uiPriority w:val="1"/>
     <w:semiHidden/>
     <w:unhideWhenUsed/>
   </w:style>
-  <w:style w:type="table" w:default="1" w:styleId="a1">
+  <w:style w:type="table" w:default="1" w:styleId="TableNormal">
     <w:name w:val="Normal Table"/>
     <w:uiPriority w:val="99"/>
     <w:semiHidden/>
@@ -1032,20 +1299,20 @@
       </w:tblCellMar>
     </w:tblPr>
   </w:style>
-  <w:style w:type="numbering" w:default="1" w:styleId="a2">
+  <w:style w:type="numbering" w:default="1" w:styleId="NoList">
     <w:name w:val="No List"/>
     <w:uiPriority w:val="99"/>
     <w:semiHidden/>
     <w:unhideWhenUsed/>
   </w:style>
-  <w:style w:type="character" w:styleId="a3">
+  <w:style w:type="character" w:styleId="Hyperlink">
     <w:name w:val="Hyperlink"/>
     <w:rPr>
       <w:u w:val="single"/>
     </w:rPr>
   </w:style>
-  <w:style w:type="table" w:customStyle="1" w:styleId="TableNormal">
-    <w:name w:val="Table Normal"/>
+  <w:style w:type="table" w:customStyle="1" w:styleId="TableNormal1">
+    <w:name w:val="Table Normal1"/>
     <w:tblPr>
       <w:tblInd w:w="0" w:type="dxa"/>
       <w:tblCellMar>
@@ -1056,7 +1323,7 @@
       </w:tblCellMar>
     </w:tblPr>
   </w:style>
-  <w:style w:type="paragraph" w:customStyle="1" w:styleId="a4">
+  <w:style w:type="paragraph" w:customStyle="1" w:styleId="a">
     <w:name w:val="正文"/>
     <w:rPr>
       <w:rFonts w:ascii="Helvetica" w:eastAsia="Arial Unicode MS" w:hAnsi="Arial Unicode MS" w:cs="Arial Unicode MS"/>
@@ -1067,7 +1334,7 @@
   </w:style>
   <w:style w:type="character" w:styleId="FollowedHyperlink">
     <w:name w:val="FollowedHyperlink"/>
-    <w:basedOn w:val="a0"/>
+    <w:basedOn w:val="DefaultParagraphFont"/>
     <w:uiPriority w:val="99"/>
     <w:semiHidden/>
     <w:unhideWhenUsed/>
@@ -1081,7 +1348,7 @@
 </file>
 
 <file path=word/stylesWithEffects.xml><?xml version="1.0" encoding="utf-8"?>
-<w:styles xmlns:wpc="http://schemas.microsoft.com/office/word/2010/wordprocessingCanvas" xmlns:mo="http://schemas.microsoft.com/office/mac/office/2008/main" xmlns:mc="http://schemas.openxmlformats.org/markup-compatibility/2006" xmlns:mv="urn:schemas-microsoft-com:mac:vml" xmlns:o="urn:schemas-microsoft-com:office:office" xmlns:r="http://schemas.openxmlformats.org/officeDocument/2006/relationships" xmlns:m="http://schemas.openxmlformats.org/officeDocument/2006/math" xmlns:v="urn:schemas-microsoft-com:vml" xmlns:wp14="http://schemas.microsoft.com/office/word/2010/wordprocessingDrawing" xmlns:wp="http://schemas.openxmlformats.org/drawingml/2006/wordprocessingDrawing" xmlns:w10="urn:schemas-microsoft-com:office:word" xmlns:w="http://schemas.openxmlformats.org/wordprocessingml/2006/main" xmlns:w14="http://schemas.microsoft.com/office/word/2010/wordml" xmlns:wpg="http://schemas.microsoft.com/office/word/2010/wordprocessingGroup" xmlns:wpi="http://schemas.microsoft.com/office/word/2010/wordprocessingInk" xmlns:wne="http://schemas.microsoft.com/office/word/2006/wordml" xmlns:wps="http://schemas.microsoft.com/office/word/2010/wordprocessingShape" mc:Ignorable="w14 wp14">
+<w:styles xmlns:wpc="http://schemas.microsoft.com/office/word/2010/wordprocessingCanvas" xmlns:mc="http://schemas.openxmlformats.org/markup-compatibility/2006" xmlns:o="urn:schemas-microsoft-com:office:office" xmlns:r="http://schemas.openxmlformats.org/officeDocument/2006/relationships" xmlns:m="http://schemas.openxmlformats.org/officeDocument/2006/math" xmlns:v="urn:schemas-microsoft-com:vml" xmlns:wp14="http://schemas.microsoft.com/office/word/2010/wordprocessingDrawing" xmlns:wp="http://schemas.openxmlformats.org/drawingml/2006/wordprocessingDrawing" xmlns:w10="urn:schemas-microsoft-com:office:word" xmlns:w="http://schemas.openxmlformats.org/wordprocessingml/2006/main" xmlns:w14="http://schemas.microsoft.com/office/word/2010/wordml" xmlns:wpg="http://schemas.microsoft.com/office/word/2010/wordprocessingGroup" xmlns:wpi="http://schemas.microsoft.com/office/word/2010/wordprocessingInk" xmlns:wne="http://schemas.microsoft.com/office/word/2006/wordml" xmlns:wps="http://schemas.microsoft.com/office/word/2010/wordprocessingShape" mc:Ignorable="w14 wp14">
   <w:docDefaults>
     <w:rPrDefault>
       <w:rPr>
@@ -1103,7 +1370,7 @@
       </w:pPr>
     </w:pPrDefault>
   </w:docDefaults>
-  <w:latentStyles w:defLockedState="0" w:defUIPriority="99" w:defSemiHidden="1" w:defUnhideWhenUsed="1" w:defQFormat="0" w:count="276">
+  <w:latentStyles w:defLockedState="0" w:defUIPriority="99" w:defSemiHidden="1" w:defUnhideWhenUsed="1" w:defQFormat="0" w:count="267">
     <w:lsdException w:name="Normal" w:semiHidden="0" w:uiPriority="0" w:unhideWhenUsed="0" w:qFormat="1"/>
     <w:lsdException w:name="heading 1" w:semiHidden="0" w:uiPriority="9" w:unhideWhenUsed="0" w:qFormat="1"/>
     <w:lsdException w:name="heading 2" w:uiPriority="9" w:qFormat="1"/>
@@ -1242,7 +1509,7 @@
     <w:lsdException w:name="Bibliography" w:uiPriority="37"/>
     <w:lsdException w:name="TOC Heading" w:uiPriority="39" w:qFormat="1"/>
   </w:latentStyles>
-  <w:style w:type="paragraph" w:default="1" w:styleId="a">
+  <w:style w:type="paragraph" w:default="1" w:styleId="Normal">
     <w:name w:val="Normal"/>
     <w:rPr>
       <w:sz w:val="24"/>
@@ -1250,13 +1517,13 @@
       <w:lang w:eastAsia="en-US"/>
     </w:rPr>
   </w:style>
-  <w:style w:type="character" w:default="1" w:styleId="a0">
+  <w:style w:type="character" w:default="1" w:styleId="DefaultParagraphFont">
     <w:name w:val="Default Paragraph Font"/>
     <w:uiPriority w:val="1"/>
     <w:semiHidden/>
     <w:unhideWhenUsed/>
   </w:style>
-  <w:style w:type="table" w:default="1" w:styleId="a1">
+  <w:style w:type="table" w:default="1" w:styleId="TableNormal">
     <w:name w:val="Normal Table"/>
     <w:uiPriority w:val="99"/>
     <w:semiHidden/>
@@ -1271,20 +1538,20 @@
       </w:tblCellMar>
     </w:tblPr>
   </w:style>
-  <w:style w:type="numbering" w:default="1" w:styleId="a2">
+  <w:style w:type="numbering" w:default="1" w:styleId="NoList">
     <w:name w:val="No List"/>
     <w:uiPriority w:val="99"/>
     <w:semiHidden/>
     <w:unhideWhenUsed/>
   </w:style>
-  <w:style w:type="character" w:styleId="a3">
+  <w:style w:type="character" w:styleId="Hyperlink">
     <w:name w:val="Hyperlink"/>
     <w:rPr>
       <w:u w:val="single"/>
     </w:rPr>
   </w:style>
-  <w:style w:type="table" w:customStyle="1" w:styleId="TableNormal">
-    <w:name w:val="Table Normal"/>
+  <w:style w:type="table" w:customStyle="1" w:styleId="TableNormal1">
+    <w:name w:val="Table Normal1"/>
     <w:tblPr>
       <w:tblInd w:w="0" w:type="dxa"/>
       <w:tblCellMar>
@@ -1295,7 +1562,7 @@
       </w:tblCellMar>
     </w:tblPr>
   </w:style>
-  <w:style w:type="paragraph" w:customStyle="1" w:styleId="a4">
+  <w:style w:type="paragraph" w:customStyle="1" w:styleId="a">
     <w:name w:val="正文"/>
     <w:rPr>
       <w:rFonts w:ascii="Helvetica" w:eastAsia="Arial Unicode MS" w:hAnsi="Arial Unicode MS" w:cs="Arial Unicode MS"/>
@@ -1306,7 +1573,7 @@
   </w:style>
   <w:style w:type="character" w:styleId="FollowedHyperlink">
     <w:name w:val="FollowedHyperlink"/>
-    <w:basedOn w:val="a0"/>
+    <w:basedOn w:val="DefaultParagraphFont"/>
     <w:uiPriority w:val="99"/>
     <w:semiHidden/>
     <w:unhideWhenUsed/>
@@ -2564,7 +2831,7 @@
 </file>
 
 <file path=customXml/itemProps1.xml><?xml version="1.0" encoding="utf-8"?>
-<ds:datastoreItem xmlns:ds="http://schemas.openxmlformats.org/officeDocument/2006/customXml" ds:itemID="{6E855F87-8A6D-B44A-B9B8-5E36377326DB}">
+<ds:datastoreItem xmlns:ds="http://schemas.openxmlformats.org/officeDocument/2006/customXml" ds:itemID="{B644EB20-A759-42B5-98A1-98A118ED82CC}">
   <ds:schemaRefs>
     <ds:schemaRef ds:uri="http://schemas.openxmlformats.org/officeDocument/2006/bibliography"/>
   </ds:schemaRefs>

</xml_diff>